<commit_message>
Change jar to maven
</commit_message>
<xml_diff>
--- a/chucnang.docx
+++ b/chucnang.docx
@@ -469,7 +469,15 @@
             </w:r>
             <w:proofErr w:type="spellEnd"/>
             <w:r>
-              <w:t xml:space="preserve"> Kim </w:t>
+              <w:t xml:space="preserve"> </w:t>
+            </w:r>
+            <w:proofErr w:type="spellStart"/>
+            <w:r>
+              <w:t>Trần</w:t>
+            </w:r>
+            <w:proofErr w:type="spellEnd"/>
+            <w:r>
+              <w:t xml:space="preserve"> Anh </w:t>
             </w:r>
             <w:proofErr w:type="spellStart"/>
             <w:r>
@@ -724,8 +732,6 @@
               </w:rPr>
               <w:t>giaodien.png</w:t>
             </w:r>
-            <w:bookmarkStart w:id="0" w:name="_GoBack"/>
-            <w:bookmarkEnd w:id="0"/>
           </w:p>
         </w:tc>
       </w:tr>
@@ -1306,6 +1312,8 @@
             </w:r>
           </w:p>
         </w:tc>
+        <w:bookmarkStart w:id="0" w:name="_GoBack"/>
+        <w:bookmarkEnd w:id="0"/>
       </w:tr>
       <w:tr>
         <w:trPr>
@@ -1525,10 +1533,12 @@
           <w:p>
             <w:pPr>
               <w:jc w:val="center"/>
-              <w:rPr>
-                <w:lang w:val="vi-VN"/>
-              </w:rPr>
-            </w:pPr>
+            </w:pPr>
+            <w:proofErr w:type="spellStart"/>
+            <w:r>
+              <w:t>dict_hh.db</w:t>
+            </w:r>
+            <w:proofErr w:type="spellEnd"/>
           </w:p>
         </w:tc>
       </w:tr>

</xml_diff>